<commit_message>
Updated tags with responibilities
everyones responisbilities,
</commit_message>
<xml_diff>
--- a/Tags.docx
+++ b/Tags.docx
@@ -18,260 +18,342 @@
       <w:r>
         <w:t xml:space="preserve"> tag = "player"</w:t>
       </w:r>
-    </w:p>
-    <w:p>
-      <w:proofErr w:type="gramStart"/>
-      <w:r>
-        <w:t>bucket</w:t>
-      </w:r>
-      <w:proofErr w:type="gramEnd"/>
-      <w:r>
-        <w:t xml:space="preserve"> tag = "bucket"</w:t>
-      </w:r>
-    </w:p>
-    <w:p/>
-    <w:p>
-      <w:proofErr w:type="gramStart"/>
-      <w:r>
-        <w:t>wood</w:t>
-      </w:r>
-      <w:proofErr w:type="gramEnd"/>
-      <w:r>
-        <w:t xml:space="preserve"> blocks = "woodblock"</w:t>
-      </w:r>
-    </w:p>
-    <w:p>
-      <w:proofErr w:type="gramStart"/>
-      <w:r>
-        <w:t>wood</w:t>
-      </w:r>
-      <w:proofErr w:type="gramEnd"/>
-      <w:r>
-        <w:t xml:space="preserve"> world = "</w:t>
-      </w:r>
-      <w:proofErr w:type="spellStart"/>
-      <w:r>
-        <w:t>woodworld</w:t>
-      </w:r>
-      <w:proofErr w:type="spellEnd"/>
-      <w:r>
-        <w:t>"</w:t>
-      </w:r>
-    </w:p>
-    <w:p>
-      <w:proofErr w:type="gramStart"/>
-      <w:r>
-        <w:t>wood</w:t>
-      </w:r>
-      <w:proofErr w:type="gramEnd"/>
-      <w:r>
-        <w:t xml:space="preserve"> inventory = "</w:t>
-      </w:r>
-      <w:proofErr w:type="spellStart"/>
-      <w:r>
-        <w:t>woodinventory</w:t>
-      </w:r>
-      <w:proofErr w:type="spellEnd"/>
-      <w:r>
-        <w:t>"</w:t>
-      </w:r>
-    </w:p>
-    <w:p/>
-    <w:p>
-      <w:proofErr w:type="gramStart"/>
-      <w:r>
-        <w:t>grass</w:t>
-      </w:r>
-      <w:proofErr w:type="gramEnd"/>
-      <w:r>
-        <w:t xml:space="preserve"> blocks = "</w:t>
-      </w:r>
-      <w:proofErr w:type="spellStart"/>
-      <w:r>
-        <w:t>grassblock</w:t>
-      </w:r>
-      <w:proofErr w:type="spellEnd"/>
-      <w:r>
-        <w:t>"</w:t>
-      </w:r>
-    </w:p>
-    <w:p>
-      <w:proofErr w:type="gramStart"/>
-      <w:r>
-        <w:t>grass</w:t>
-      </w:r>
-      <w:proofErr w:type="gramEnd"/>
-      <w:r>
-        <w:t xml:space="preserve"> world = "</w:t>
-      </w:r>
-      <w:proofErr w:type="spellStart"/>
-      <w:r>
-        <w:t>grassworld</w:t>
-      </w:r>
-      <w:proofErr w:type="spellEnd"/>
-      <w:r>
-        <w:t>"</w:t>
-      </w:r>
-    </w:p>
-    <w:p>
-      <w:proofErr w:type="gramStart"/>
-      <w:r>
-        <w:t>grass</w:t>
-      </w:r>
-      <w:proofErr w:type="gramEnd"/>
-      <w:r>
-        <w:t xml:space="preserve"> inventory = "</w:t>
-      </w:r>
-      <w:proofErr w:type="spellStart"/>
-      <w:r>
-        <w:t>grassinventory</w:t>
-      </w:r>
-      <w:proofErr w:type="spellEnd"/>
-      <w:r>
-        <w:t>"</w:t>
-      </w:r>
-    </w:p>
-    <w:p/>
-    <w:p>
-      <w:proofErr w:type="gramStart"/>
-      <w:r>
-        <w:t>stone</w:t>
-      </w:r>
-      <w:proofErr w:type="gramEnd"/>
-      <w:r>
-        <w:t xml:space="preserve"> blocks = "</w:t>
-      </w:r>
-      <w:proofErr w:type="spellStart"/>
-      <w:r>
-        <w:t>stoneblock</w:t>
-      </w:r>
-      <w:proofErr w:type="spellEnd"/>
-      <w:r>
-        <w:t>"</w:t>
-      </w:r>
-    </w:p>
-    <w:p>
-      <w:proofErr w:type="gramStart"/>
-      <w:r>
-        <w:t>stone</w:t>
-      </w:r>
-      <w:proofErr w:type="gramEnd"/>
-      <w:r>
-        <w:t xml:space="preserve"> world = "</w:t>
-      </w:r>
-      <w:proofErr w:type="spellStart"/>
-      <w:r>
-        <w:t>stoneworld</w:t>
-      </w:r>
-      <w:proofErr w:type="spellEnd"/>
-      <w:r>
-        <w:t>"</w:t>
-      </w:r>
-    </w:p>
-    <w:p>
-      <w:proofErr w:type="gramStart"/>
-      <w:r>
-        <w:t>stone</w:t>
-      </w:r>
-      <w:proofErr w:type="gramEnd"/>
-      <w:r>
-        <w:t xml:space="preserve"> inventory = "</w:t>
-      </w:r>
-      <w:proofErr w:type="spellStart"/>
-      <w:r>
-        <w:t>stoneinventory</w:t>
-      </w:r>
-      <w:proofErr w:type="spellEnd"/>
-      <w:r>
-        <w:t>"</w:t>
-      </w:r>
-    </w:p>
-    <w:p/>
-    <w:p>
-      <w:proofErr w:type="gramStart"/>
-      <w:r>
-        <w:t>dirt</w:t>
-      </w:r>
-      <w:proofErr w:type="gramEnd"/>
-      <w:r>
-        <w:t xml:space="preserve"> blocks = "</w:t>
-      </w:r>
-      <w:proofErr w:type="spellStart"/>
-      <w:r>
-        <w:t>dirtblock</w:t>
-      </w:r>
-      <w:proofErr w:type="spellEnd"/>
-      <w:r>
-        <w:t>"</w:t>
-      </w:r>
-    </w:p>
-    <w:p>
-      <w:proofErr w:type="gramStart"/>
-      <w:r>
-        <w:t>dirt</w:t>
-      </w:r>
-      <w:proofErr w:type="gramEnd"/>
-      <w:r>
-        <w:t xml:space="preserve"> world = "</w:t>
-      </w:r>
-      <w:proofErr w:type="spellStart"/>
-      <w:r>
-        <w:t>dirtworld</w:t>
-      </w:r>
-      <w:proofErr w:type="spellEnd"/>
-      <w:r>
-        <w:t>"</w:t>
-      </w:r>
-    </w:p>
-    <w:p>
-      <w:proofErr w:type="gramStart"/>
-      <w:r>
-        <w:t>dirt</w:t>
-      </w:r>
-      <w:proofErr w:type="gramEnd"/>
-      <w:r>
-        <w:t xml:space="preserve"> inventory = "</w:t>
-      </w:r>
-      <w:proofErr w:type="spellStart"/>
-      <w:r>
-        <w:t>dirtinventory</w:t>
-      </w:r>
-      <w:proofErr w:type="spellEnd"/>
-      <w:r>
-        <w:t>"</w:t>
-      </w:r>
-    </w:p>
-    <w:p/>
-    <w:p>
-      <w:proofErr w:type="gramStart"/>
-      <w:r>
-        <w:t>water</w:t>
-      </w:r>
-      <w:proofErr w:type="gramEnd"/>
-      <w:r>
-        <w:t xml:space="preserve"> world = "water"</w:t>
-      </w:r>
-    </w:p>
-    <w:p>
-      <w:proofErr w:type="gramStart"/>
-      <w:r>
-        <w:t>water</w:t>
-      </w:r>
-      <w:proofErr w:type="gramEnd"/>
-      <w:r>
-        <w:t xml:space="preserve"> in bucket = "</w:t>
-      </w:r>
-      <w:proofErr w:type="spellStart"/>
-      <w:r>
-        <w:t>waterbucket</w:t>
-      </w:r>
-      <w:proofErr w:type="spellEnd"/>
-      <w:r>
-        <w:t>"</w:t>
+      <w:r>
+        <w:t xml:space="preserve"> // chad</w:t>
+      </w:r>
+    </w:p>
+    <w:p>
+      <w:r>
+        <w:t>enemy tag == “</w:t>
       </w:r>
       <w:bookmarkStart w:id="0" w:name="_GoBack"/>
       <w:bookmarkEnd w:id="0"/>
-    </w:p>
+      <w:r>
+        <w:t>enemy”</w:t>
+      </w:r>
+    </w:p>
+    <w:p>
+      <w:proofErr w:type="gramStart"/>
+      <w:r>
+        <w:t>bucket</w:t>
+      </w:r>
+      <w:proofErr w:type="gramEnd"/>
+      <w:r>
+        <w:t xml:space="preserve"> tag = "bucket"</w:t>
+      </w:r>
+      <w:r>
+        <w:t xml:space="preserve"> //</w:t>
+      </w:r>
+      <w:proofErr w:type="spellStart"/>
+      <w:r>
+        <w:t>farris</w:t>
+      </w:r>
+      <w:proofErr w:type="spellEnd"/>
+      <w:r>
+        <w:t xml:space="preserve"> &amp; </w:t>
+      </w:r>
+      <w:proofErr w:type="spellStart"/>
+      <w:r>
+        <w:t>vincent</w:t>
+      </w:r>
+      <w:proofErr w:type="spellEnd"/>
+    </w:p>
+    <w:p/>
+    <w:p>
+      <w:proofErr w:type="gramStart"/>
+      <w:r>
+        <w:t>wood</w:t>
+      </w:r>
+      <w:proofErr w:type="gramEnd"/>
+      <w:r>
+        <w:t xml:space="preserve"> blocks = "woodblock"</w:t>
+      </w:r>
+      <w:r>
+        <w:t xml:space="preserve"> // Eric</w:t>
+      </w:r>
+    </w:p>
+    <w:p>
+      <w:proofErr w:type="gramStart"/>
+      <w:r>
+        <w:t>wood</w:t>
+      </w:r>
+      <w:proofErr w:type="gramEnd"/>
+      <w:r>
+        <w:t xml:space="preserve"> world = "</w:t>
+      </w:r>
+      <w:proofErr w:type="spellStart"/>
+      <w:r>
+        <w:t>woodworld</w:t>
+      </w:r>
+      <w:proofErr w:type="spellEnd"/>
+      <w:r>
+        <w:t>"</w:t>
+      </w:r>
+      <w:r>
+        <w:t xml:space="preserve"> //Farris &amp; Vince</w:t>
+      </w:r>
+    </w:p>
+    <w:p>
+      <w:proofErr w:type="gramStart"/>
+      <w:r>
+        <w:t>wood</w:t>
+      </w:r>
+      <w:proofErr w:type="gramEnd"/>
+      <w:r>
+        <w:t xml:space="preserve"> inventory = "</w:t>
+      </w:r>
+      <w:proofErr w:type="spellStart"/>
+      <w:r>
+        <w:t>woodinventory</w:t>
+      </w:r>
+      <w:proofErr w:type="spellEnd"/>
+      <w:r>
+        <w:t>"</w:t>
+      </w:r>
+      <w:r>
+        <w:t xml:space="preserve"> //Farris &amp; </w:t>
+      </w:r>
+      <w:proofErr w:type="spellStart"/>
+      <w:r>
+        <w:t>vince</w:t>
+      </w:r>
+      <w:proofErr w:type="spellEnd"/>
+    </w:p>
+    <w:p/>
+    <w:p>
+      <w:proofErr w:type="gramStart"/>
+      <w:r>
+        <w:t>grass</w:t>
+      </w:r>
+      <w:proofErr w:type="gramEnd"/>
+      <w:r>
+        <w:t xml:space="preserve"> blocks = "</w:t>
+      </w:r>
+      <w:proofErr w:type="spellStart"/>
+      <w:r>
+        <w:t>grassblock</w:t>
+      </w:r>
+      <w:proofErr w:type="spellEnd"/>
+      <w:r>
+        <w:t>"</w:t>
+      </w:r>
+      <w:r>
+        <w:t xml:space="preserve"> //</w:t>
+      </w:r>
+      <w:proofErr w:type="spellStart"/>
+      <w:r>
+        <w:t>eric</w:t>
+      </w:r>
+      <w:proofErr w:type="spellEnd"/>
+    </w:p>
+    <w:p>
+      <w:proofErr w:type="gramStart"/>
+      <w:r>
+        <w:t>grass</w:t>
+      </w:r>
+      <w:proofErr w:type="gramEnd"/>
+      <w:r>
+        <w:t xml:space="preserve"> world = "</w:t>
+      </w:r>
+      <w:proofErr w:type="spellStart"/>
+      <w:r>
+        <w:t>grassworld</w:t>
+      </w:r>
+      <w:proofErr w:type="spellEnd"/>
+      <w:r>
+        <w:t>"</w:t>
+      </w:r>
+      <w:r>
+        <w:t xml:space="preserve"> //F &amp; V</w:t>
+      </w:r>
+    </w:p>
+    <w:p>
+      <w:proofErr w:type="gramStart"/>
+      <w:r>
+        <w:t>grass</w:t>
+      </w:r>
+      <w:proofErr w:type="gramEnd"/>
+      <w:r>
+        <w:t xml:space="preserve"> inventory = "</w:t>
+      </w:r>
+      <w:proofErr w:type="spellStart"/>
+      <w:r>
+        <w:t>grassinventory</w:t>
+      </w:r>
+      <w:proofErr w:type="spellEnd"/>
+      <w:r>
+        <w:t>"</w:t>
+      </w:r>
+    </w:p>
+    <w:p/>
+    <w:p>
+      <w:proofErr w:type="gramStart"/>
+      <w:r>
+        <w:t>stone</w:t>
+      </w:r>
+      <w:proofErr w:type="gramEnd"/>
+      <w:r>
+        <w:t xml:space="preserve"> blocks = "</w:t>
+      </w:r>
+      <w:proofErr w:type="spellStart"/>
+      <w:r>
+        <w:t>stoneblock</w:t>
+      </w:r>
+      <w:proofErr w:type="spellEnd"/>
+      <w:r>
+        <w:t>"</w:t>
+      </w:r>
+      <w:r>
+        <w:t>// Eric</w:t>
+      </w:r>
+    </w:p>
+    <w:p>
+      <w:proofErr w:type="gramStart"/>
+      <w:r>
+        <w:t>stone</w:t>
+      </w:r>
+      <w:proofErr w:type="gramEnd"/>
+      <w:r>
+        <w:t xml:space="preserve"> world = "</w:t>
+      </w:r>
+      <w:proofErr w:type="spellStart"/>
+      <w:r>
+        <w:t>stoneworld</w:t>
+      </w:r>
+      <w:proofErr w:type="spellEnd"/>
+      <w:r>
+        <w:t>"</w:t>
+      </w:r>
+    </w:p>
+    <w:p>
+      <w:proofErr w:type="gramStart"/>
+      <w:r>
+        <w:t>stone</w:t>
+      </w:r>
+      <w:proofErr w:type="gramEnd"/>
+      <w:r>
+        <w:t xml:space="preserve"> inventory = "</w:t>
+      </w:r>
+      <w:proofErr w:type="spellStart"/>
+      <w:r>
+        <w:t>stoneinventory</w:t>
+      </w:r>
+      <w:proofErr w:type="spellEnd"/>
+      <w:r>
+        <w:t>"</w:t>
+      </w:r>
+    </w:p>
+    <w:p/>
+    <w:p>
+      <w:proofErr w:type="gramStart"/>
+      <w:r>
+        <w:t>dirt</w:t>
+      </w:r>
+      <w:proofErr w:type="gramEnd"/>
+      <w:r>
+        <w:t xml:space="preserve"> blocks = "</w:t>
+      </w:r>
+      <w:proofErr w:type="spellStart"/>
+      <w:r>
+        <w:t>dirtblock</w:t>
+      </w:r>
+      <w:proofErr w:type="spellEnd"/>
+      <w:r>
+        <w:t>"</w:t>
+      </w:r>
+      <w:r>
+        <w:t xml:space="preserve"> //</w:t>
+      </w:r>
+      <w:proofErr w:type="spellStart"/>
+      <w:r>
+        <w:t>eric</w:t>
+      </w:r>
+      <w:proofErr w:type="spellEnd"/>
+    </w:p>
+    <w:p>
+      <w:proofErr w:type="gramStart"/>
+      <w:r>
+        <w:t>dirt</w:t>
+      </w:r>
+      <w:proofErr w:type="gramEnd"/>
+      <w:r>
+        <w:t xml:space="preserve"> world = "</w:t>
+      </w:r>
+      <w:proofErr w:type="spellStart"/>
+      <w:r>
+        <w:t>dirtworld</w:t>
+      </w:r>
+      <w:proofErr w:type="spellEnd"/>
+      <w:r>
+        <w:t>"</w:t>
+      </w:r>
+      <w:r>
+        <w:t xml:space="preserve"> // f &amp;v</w:t>
+      </w:r>
+    </w:p>
+    <w:p>
+      <w:proofErr w:type="gramStart"/>
+      <w:r>
+        <w:t>dirt</w:t>
+      </w:r>
+      <w:proofErr w:type="gramEnd"/>
+      <w:r>
+        <w:t xml:space="preserve"> inventory = "</w:t>
+      </w:r>
+      <w:proofErr w:type="spellStart"/>
+      <w:r>
+        <w:t>dirtinventory</w:t>
+      </w:r>
+      <w:proofErr w:type="spellEnd"/>
+      <w:r>
+        <w:t>"</w:t>
+      </w:r>
+      <w:r>
+        <w:t xml:space="preserve"> //f &amp;v</w:t>
+      </w:r>
+    </w:p>
+    <w:p/>
+    <w:p>
+      <w:proofErr w:type="gramStart"/>
+      <w:r>
+        <w:t>water</w:t>
+      </w:r>
+      <w:proofErr w:type="gramEnd"/>
+      <w:r>
+        <w:t xml:space="preserve"> world = "water"</w:t>
+      </w:r>
+      <w:r>
+        <w:t xml:space="preserve"> //</w:t>
+      </w:r>
+      <w:proofErr w:type="spellStart"/>
+      <w:r>
+        <w:t>eric</w:t>
+      </w:r>
+      <w:proofErr w:type="spellEnd"/>
+    </w:p>
+    <w:p>
+      <w:proofErr w:type="gramStart"/>
+      <w:r>
+        <w:t>water</w:t>
+      </w:r>
+      <w:proofErr w:type="gramEnd"/>
+      <w:r>
+        <w:t xml:space="preserve"> in bucket = "</w:t>
+      </w:r>
+      <w:proofErr w:type="spellStart"/>
+      <w:r>
+        <w:t>waterbucket</w:t>
+      </w:r>
+      <w:proofErr w:type="spellEnd"/>
+      <w:r>
+        <w:t>"</w:t>
+      </w:r>
+      <w:r>
+        <w:t xml:space="preserve"> //f &amp;v</w:t>
+      </w:r>
+    </w:p>
+    <w:p/>
+    <w:p/>
     <w:sectPr>
       <w:pgSz w:w="12240" w:h="15840"/>
       <w:pgMar w:top="1440" w:right="1440" w:bottom="1440" w:left="1440" w:header="720" w:footer="720" w:gutter="0"/>

</xml_diff>